<commit_message>
DB Class work till 28-Mar-2023
DB Class work till 28-Mar-2023
</commit_message>
<xml_diff>
--- a/Database/Classwork/Notes.docx
+++ b/Database/Classwork/Notes.docx
@@ -2216,13 +2216,7 @@
         <w:spacing w:after="0" w:line="240" w:lineRule="auto"/>
       </w:pPr>
       <w:r>
-        <w:t xml:space="preserve">Network </w:t>
-      </w:r>
-      <w:r>
-        <w:t>database</w:t>
-      </w:r>
-      <w:r>
-        <w:t xml:space="preserve"> – Multiple relations among the data</w:t>
+        <w:t>Network database – Multiple relations among the data</w:t>
       </w:r>
     </w:p>
     <w:p>
@@ -2352,31 +2346,468 @@
       <w:r>
         <w:t>, HoDs</w:t>
       </w:r>
+      <w:r>
+        <w:t>, Faculty, students</w:t>
+      </w:r>
+    </w:p>
+    <w:p>
+      <w:pPr>
+        <w:spacing w:after="0" w:line="240" w:lineRule="auto"/>
+      </w:pPr>
+    </w:p>
+    <w:p>
+      <w:pPr>
+        <w:spacing w:after="0" w:line="240" w:lineRule="auto"/>
+      </w:pPr>
+      <w:r>
+        <w:t>Study ACID concept of RDBMS</w:t>
+      </w:r>
+    </w:p>
+    <w:p>
+      <w:pPr>
+        <w:spacing w:after="0" w:line="240" w:lineRule="auto"/>
+      </w:pPr>
+    </w:p>
+    <w:p>
+      <w:pPr>
+        <w:spacing w:after="0" w:line="240" w:lineRule="auto"/>
+      </w:pPr>
+      <w:r>
+        <w:t>Difference between primary key and unique key.</w:t>
+      </w:r>
+    </w:p>
+    <w:p>
+      <w:pPr>
+        <w:spacing w:after="0" w:line="240" w:lineRule="auto"/>
+      </w:pPr>
+    </w:p>
+    <w:p>
+      <w:pPr>
+        <w:spacing w:after="0" w:line="240" w:lineRule="auto"/>
+      </w:pPr>
+      <w:r>
+        <w:t xml:space="preserve">Primary key one per table. </w:t>
+      </w:r>
+    </w:p>
+    <w:p>
+      <w:pPr>
+        <w:spacing w:after="0" w:line="240" w:lineRule="auto"/>
+      </w:pPr>
+    </w:p>
+    <w:p>
+      <w:pPr>
+        <w:spacing w:after="0" w:line="240" w:lineRule="auto"/>
+      </w:pPr>
+      <w:r>
+        <w:t xml:space="preserve">Unique key multiple per table. </w:t>
+      </w:r>
+    </w:p>
+    <w:p>
+      <w:pPr>
+        <w:spacing w:after="0" w:line="240" w:lineRule="auto"/>
+      </w:pPr>
+    </w:p>
+    <w:p>
+      <w:pPr>
+        <w:spacing w:after="0" w:line="240" w:lineRule="auto"/>
+      </w:pPr>
+      <w:r>
+        <w:t>Primary key does not allow null value.</w:t>
+      </w:r>
+    </w:p>
+    <w:p>
+      <w:pPr>
+        <w:spacing w:after="0" w:line="240" w:lineRule="auto"/>
+      </w:pPr>
+      <w:r>
+        <w:t>Unique key allows null value.</w:t>
+      </w:r>
+    </w:p>
+    <w:p>
+      <w:pPr>
+        <w:spacing w:after="0" w:line="240" w:lineRule="auto"/>
+      </w:pPr>
+    </w:p>
+    <w:p>
+      <w:pPr>
+        <w:spacing w:after="0" w:line="240" w:lineRule="auto"/>
+      </w:pPr>
+      <w:r>
+        <w:t>use 12dec_db;</w:t>
+      </w:r>
+    </w:p>
+    <w:p>
+      <w:pPr>
+        <w:spacing w:after="0" w:line="240" w:lineRule="auto"/>
+      </w:pPr>
+      <w:r>
+        <w:t>create table user1</w:t>
+      </w:r>
+    </w:p>
+    <w:p>
+      <w:pPr>
+        <w:tabs>
+          <w:tab w:val="left" w:pos="2595"/>
+        </w:tabs>
+        <w:spacing w:after="0" w:line="240" w:lineRule="auto"/>
+      </w:pPr>
+      <w:r>
+        <w:t>(</w:t>
+      </w:r>
+      <w:r>
+        <w:tab/>
+      </w:r>
+    </w:p>
+    <w:p>
+      <w:pPr>
+        <w:spacing w:after="0" w:line="240" w:lineRule="auto"/>
+      </w:pPr>
+      <w:r>
+        <w:t xml:space="preserve">    user_id int primary key AUTO_INCREMENT,</w:t>
+      </w:r>
+    </w:p>
+    <w:p>
+      <w:pPr>
+        <w:spacing w:after="0" w:line="240" w:lineRule="auto"/>
+      </w:pPr>
+      <w:r>
+        <w:t xml:space="preserve">    user_name varchar(30),</w:t>
+      </w:r>
+    </w:p>
+    <w:p>
+      <w:pPr>
+        <w:spacing w:after="0" w:line="240" w:lineRule="auto"/>
+      </w:pPr>
+      <w:r>
+        <w:t xml:space="preserve">    user_email_id varchar(30),</w:t>
+      </w:r>
+    </w:p>
+    <w:p>
+      <w:pPr>
+        <w:spacing w:after="0" w:line="240" w:lineRule="auto"/>
+      </w:pPr>
+      <w:r>
+        <w:t xml:space="preserve">    user_mobile_no varchar(10)</w:t>
+      </w:r>
+    </w:p>
+    <w:p>
+      <w:pPr>
+        <w:spacing w:after="0" w:line="240" w:lineRule="auto"/>
+      </w:pPr>
+      <w:r>
+        <w:t>)</w:t>
+      </w:r>
+    </w:p>
+    <w:p>
+      <w:pPr>
+        <w:spacing w:after="0" w:line="240" w:lineRule="auto"/>
+      </w:pPr>
+    </w:p>
+    <w:p>
+      <w:pPr>
+        <w:spacing w:after="0" w:line="240" w:lineRule="auto"/>
+      </w:pPr>
+      <w:r>
+        <w:t xml:space="preserve">Create following table. </w:t>
+      </w:r>
+    </w:p>
+    <w:p>
+      <w:pPr>
+        <w:spacing w:after="0" w:line="240" w:lineRule="auto"/>
+      </w:pPr>
+    </w:p>
+    <w:p>
+      <w:pPr>
+        <w:spacing w:after="0" w:line="240" w:lineRule="auto"/>
+      </w:pPr>
+      <w:r>
+        <w:t xml:space="preserve">Category </w:t>
+      </w:r>
+    </w:p>
+    <w:p>
+      <w:pPr>
+        <w:spacing w:after="0" w:line="240" w:lineRule="auto"/>
+      </w:pPr>
+      <w:r>
+        <w:t xml:space="preserve">Sub category </w:t>
+      </w:r>
+    </w:p>
+    <w:p>
+      <w:pPr>
+        <w:spacing w:after="0" w:line="240" w:lineRule="auto"/>
+      </w:pPr>
+      <w:r>
+        <w:t xml:space="preserve">Product </w:t>
+      </w:r>
+    </w:p>
+    <w:p>
+      <w:pPr>
+        <w:spacing w:after="0" w:line="240" w:lineRule="auto"/>
+      </w:pPr>
+    </w:p>
+    <w:p>
+      <w:pPr>
+        <w:pStyle w:val="ListParagraph"/>
+        <w:numPr>
+          <w:ilvl w:val="0"/>
+          <w:numId w:val="2"/>
+        </w:numPr>
+        <w:spacing w:after="0" w:line="240" w:lineRule="auto"/>
+      </w:pPr>
+      <w:r>
+        <w:t>Composite primary key</w:t>
+      </w:r>
+    </w:p>
+    <w:p>
+      <w:pPr>
+        <w:pStyle w:val="ListParagraph"/>
+        <w:spacing w:after="0" w:line="240" w:lineRule="auto"/>
+      </w:pPr>
+    </w:p>
+    <w:p>
+      <w:pPr>
+        <w:spacing w:after="0" w:line="240" w:lineRule="auto"/>
+      </w:pPr>
+      <w:r>
+        <w:lastRenderedPageBreak/>
+        <w:t>create table sanjay</w:t>
+      </w:r>
+    </w:p>
+    <w:p>
+      <w:pPr>
+        <w:spacing w:after="0" w:line="240" w:lineRule="auto"/>
+      </w:pPr>
+      <w:r>
+        <w:t>(</w:t>
+      </w:r>
+    </w:p>
+    <w:p>
+      <w:pPr>
+        <w:spacing w:after="0" w:line="240" w:lineRule="auto"/>
+      </w:pPr>
+      <w:r>
+        <w:t xml:space="preserve">    order_id int,</w:t>
+      </w:r>
+    </w:p>
+    <w:p>
+      <w:pPr>
+        <w:spacing w:after="0" w:line="240" w:lineRule="auto"/>
+      </w:pPr>
+      <w:r>
+        <w:t xml:space="preserve">    prd_id varchar(20),</w:t>
+      </w:r>
+    </w:p>
+    <w:p>
+      <w:pPr>
+        <w:spacing w:after="0" w:line="240" w:lineRule="auto"/>
+      </w:pPr>
+      <w:r>
+        <w:t xml:space="preserve">    prd_name varchar(20),</w:t>
+      </w:r>
+    </w:p>
+    <w:p>
+      <w:pPr>
+        <w:spacing w:after="0" w:line="240" w:lineRule="auto"/>
+      </w:pPr>
+      <w:r>
+        <w:t xml:space="preserve">    </w:t>
+      </w:r>
+    </w:p>
+    <w:p>
+      <w:pPr>
+        <w:spacing w:after="0" w:line="240" w:lineRule="auto"/>
+      </w:pPr>
+      <w:r>
+        <w:t xml:space="preserve">    primary key (order_id, prd_id)</w:t>
+      </w:r>
+    </w:p>
+    <w:p>
+      <w:pPr>
+        <w:spacing w:after="0" w:line="240" w:lineRule="auto"/>
+      </w:pPr>
+      <w:r>
+        <w:t xml:space="preserve">    )</w:t>
+      </w:r>
+    </w:p>
+    <w:p>
+      <w:pPr>
+        <w:spacing w:after="0" w:line="240" w:lineRule="auto"/>
+      </w:pPr>
+    </w:p>
+    <w:p>
+      <w:pPr>
+        <w:spacing w:after="0" w:line="240" w:lineRule="auto"/>
+      </w:pPr>
+      <w:r>
+        <w:t xml:space="preserve">update customer </w:t>
+      </w:r>
+    </w:p>
+    <w:p>
+      <w:pPr>
+        <w:spacing w:after="0" w:line="240" w:lineRule="auto"/>
+      </w:pPr>
+      <w:r>
+        <w:t>set working_area = 'New Area', Phone_no = '9825098250'</w:t>
+      </w:r>
+    </w:p>
+    <w:p>
+      <w:pPr>
+        <w:spacing w:after="0" w:line="240" w:lineRule="auto"/>
+      </w:pPr>
+      <w:r>
+        <w:t>where cust_</w:t>
+      </w:r>
+      <w:r>
+        <w:t>city = ‘City3’</w:t>
+      </w:r>
+    </w:p>
+    <w:p>
+      <w:pPr>
+        <w:spacing w:after="0" w:line="240" w:lineRule="auto"/>
+      </w:pPr>
+    </w:p>
+    <w:p>
+      <w:pPr>
+        <w:spacing w:after="0" w:line="240" w:lineRule="auto"/>
+      </w:pPr>
+      <w:r>
+        <w:t>delete from customer where phone_no = '23423442'</w:t>
+      </w:r>
+    </w:p>
+    <w:p>
+      <w:pPr>
+        <w:spacing w:after="0" w:line="240" w:lineRule="auto"/>
+      </w:pPr>
+    </w:p>
+    <w:p>
+      <w:pPr>
+        <w:spacing w:after="0" w:line="240" w:lineRule="auto"/>
+      </w:pPr>
+      <w:r>
+        <w:t>Alter table customer drop  phone_no</w:t>
+      </w:r>
+    </w:p>
+    <w:p>
+      <w:pPr>
+        <w:spacing w:after="0" w:line="240" w:lineRule="auto"/>
+      </w:pPr>
+    </w:p>
+    <w:p>
+      <w:pPr>
+        <w:spacing w:after="0" w:line="240" w:lineRule="auto"/>
+      </w:pPr>
+      <w:r>
+        <w:t xml:space="preserve">Select cust_country group by  </w:t>
+      </w:r>
+      <w:r>
+        <w:t>cust_country</w:t>
+      </w:r>
+    </w:p>
+    <w:p>
+      <w:pPr>
+        <w:spacing w:after="0" w:line="240" w:lineRule="auto"/>
+      </w:pPr>
+    </w:p>
+    <w:p>
+      <w:pPr>
+        <w:spacing w:after="0" w:line="240" w:lineRule="auto"/>
+      </w:pPr>
+      <w:r>
+        <w:t>Select cust_country as total_countries from customer</w:t>
+      </w:r>
+    </w:p>
+    <w:p>
+      <w:pPr>
+        <w:spacing w:after="0" w:line="240" w:lineRule="auto"/>
+      </w:pPr>
+    </w:p>
+    <w:p>
+      <w:pPr>
+        <w:spacing w:after="0" w:line="240" w:lineRule="auto"/>
+      </w:pPr>
+      <w:r>
+        <w:t>Select sum(rollnumber) from student</w:t>
+      </w:r>
+    </w:p>
+    <w:p>
+      <w:pPr>
+        <w:spacing w:after="0" w:line="240" w:lineRule="auto"/>
+      </w:pPr>
+      <w:r>
+        <w:t xml:space="preserve">Select </w:t>
+      </w:r>
+      <w:r>
+        <w:t>min</w:t>
+      </w:r>
+      <w:r>
+        <w:t>(rollnumber) from student</w:t>
+      </w:r>
+    </w:p>
+    <w:p>
+      <w:pPr>
+        <w:spacing w:after="0" w:line="240" w:lineRule="auto"/>
+      </w:pPr>
+      <w:r>
+        <w:t xml:space="preserve">Select </w:t>
+      </w:r>
+      <w:r>
+        <w:t>max</w:t>
+      </w:r>
+      <w:r>
+        <w:t>(rollnumber) from student</w:t>
+      </w:r>
+    </w:p>
+    <w:p>
+      <w:pPr>
+        <w:spacing w:after="0" w:line="240" w:lineRule="auto"/>
+      </w:pPr>
+      <w:r>
+        <w:t xml:space="preserve">Select </w:t>
+      </w:r>
+      <w:r>
+        <w:t>avg</w:t>
+      </w:r>
+      <w:r>
+        <w:t>(rollnumber) from student</w:t>
+      </w:r>
+    </w:p>
+    <w:p>
+      <w:pPr>
+        <w:spacing w:after="0" w:line="240" w:lineRule="auto"/>
+      </w:pPr>
+    </w:p>
+    <w:p>
+      <w:pPr>
+        <w:spacing w:after="0" w:line="240" w:lineRule="auto"/>
+      </w:pPr>
+      <w:r>
+        <w:t>Select name from student where rollno = (select max(rollno) from student)</w:t>
+      </w:r>
+    </w:p>
+    <w:p>
+      <w:pPr>
+        <w:spacing w:after="0" w:line="240" w:lineRule="auto"/>
+      </w:pPr>
+    </w:p>
+    <w:p>
+      <w:pPr>
+        <w:spacing w:after="0" w:line="240" w:lineRule="auto"/>
+      </w:pPr>
+      <w:r>
+        <w:t>Select name from student order by  name ASC (or desc)</w:t>
+      </w:r>
+    </w:p>
+    <w:p>
+      <w:pPr>
+        <w:spacing w:after="0" w:line="240" w:lineRule="auto"/>
+      </w:pPr>
+    </w:p>
+    <w:p>
+      <w:pPr>
+        <w:spacing w:after="0" w:line="240" w:lineRule="auto"/>
+      </w:pPr>
       <w:bookmarkStart w:id="0" w:name="_GoBack"/>
       <w:bookmarkEnd w:id="0"/>
-      <w:r>
-        <w:t>, Faculty, students</w:t>
-      </w:r>
-    </w:p>
-    <w:p>
-      <w:pPr>
-        <w:spacing w:after="0" w:line="240" w:lineRule="auto"/>
-      </w:pPr>
-    </w:p>
-    <w:p>
-      <w:pPr>
-        <w:spacing w:after="0" w:line="240" w:lineRule="auto"/>
-      </w:pPr>
-    </w:p>
-    <w:p>
-      <w:pPr>
-        <w:spacing w:after="0" w:line="240" w:lineRule="auto"/>
-      </w:pPr>
-    </w:p>
-    <w:p>
-      <w:pPr>
-        <w:spacing w:after="0" w:line="240" w:lineRule="auto"/>
-      </w:pPr>
     </w:p>
     <w:p>
       <w:pPr>
@@ -2558,8 +2989,123 @@
       </w:rPr>
     </w:lvl>
   </w:abstractNum>
+  <w:abstractNum w:abstractNumId="1" w15:restartNumberingAfterBreak="0">
+    <w:nsid w:val="1CAD5FBB"/>
+    <w:multiLevelType w:val="hybridMultilevel"/>
+    <w:tmpl w:val="917EF52E"/>
+    <w:lvl w:ilvl="0" w:tplc="49DCF990">
+      <w:numFmt w:val="bullet"/>
+      <w:lvlText w:val=""/>
+      <w:lvlJc w:val="left"/>
+      <w:pPr>
+        <w:ind w:left="720" w:hanging="360"/>
+      </w:pPr>
+      <w:rPr>
+        <w:rFonts w:ascii="Wingdings" w:eastAsiaTheme="minorHAnsi" w:hAnsi="Wingdings" w:cstheme="minorBidi" w:hint="default"/>
+      </w:rPr>
+    </w:lvl>
+    <w:lvl w:ilvl="1" w:tplc="04090003" w:tentative="1">
+      <w:start w:val="1"/>
+      <w:numFmt w:val="bullet"/>
+      <w:lvlText w:val="o"/>
+      <w:lvlJc w:val="left"/>
+      <w:pPr>
+        <w:ind w:left="1440" w:hanging="360"/>
+      </w:pPr>
+      <w:rPr>
+        <w:rFonts w:ascii="Courier New" w:hAnsi="Courier New" w:cs="Courier New" w:hint="default"/>
+      </w:rPr>
+    </w:lvl>
+    <w:lvl w:ilvl="2" w:tplc="04090005" w:tentative="1">
+      <w:start w:val="1"/>
+      <w:numFmt w:val="bullet"/>
+      <w:lvlText w:val=""/>
+      <w:lvlJc w:val="left"/>
+      <w:pPr>
+        <w:ind w:left="2160" w:hanging="360"/>
+      </w:pPr>
+      <w:rPr>
+        <w:rFonts w:ascii="Wingdings" w:hAnsi="Wingdings" w:hint="default"/>
+      </w:rPr>
+    </w:lvl>
+    <w:lvl w:ilvl="3" w:tplc="04090001" w:tentative="1">
+      <w:start w:val="1"/>
+      <w:numFmt w:val="bullet"/>
+      <w:lvlText w:val=""/>
+      <w:lvlJc w:val="left"/>
+      <w:pPr>
+        <w:ind w:left="2880" w:hanging="360"/>
+      </w:pPr>
+      <w:rPr>
+        <w:rFonts w:ascii="Symbol" w:hAnsi="Symbol" w:hint="default"/>
+      </w:rPr>
+    </w:lvl>
+    <w:lvl w:ilvl="4" w:tplc="04090003" w:tentative="1">
+      <w:start w:val="1"/>
+      <w:numFmt w:val="bullet"/>
+      <w:lvlText w:val="o"/>
+      <w:lvlJc w:val="left"/>
+      <w:pPr>
+        <w:ind w:left="3600" w:hanging="360"/>
+      </w:pPr>
+      <w:rPr>
+        <w:rFonts w:ascii="Courier New" w:hAnsi="Courier New" w:cs="Courier New" w:hint="default"/>
+      </w:rPr>
+    </w:lvl>
+    <w:lvl w:ilvl="5" w:tplc="04090005" w:tentative="1">
+      <w:start w:val="1"/>
+      <w:numFmt w:val="bullet"/>
+      <w:lvlText w:val=""/>
+      <w:lvlJc w:val="left"/>
+      <w:pPr>
+        <w:ind w:left="4320" w:hanging="360"/>
+      </w:pPr>
+      <w:rPr>
+        <w:rFonts w:ascii="Wingdings" w:hAnsi="Wingdings" w:hint="default"/>
+      </w:rPr>
+    </w:lvl>
+    <w:lvl w:ilvl="6" w:tplc="04090001" w:tentative="1">
+      <w:start w:val="1"/>
+      <w:numFmt w:val="bullet"/>
+      <w:lvlText w:val=""/>
+      <w:lvlJc w:val="left"/>
+      <w:pPr>
+        <w:ind w:left="5040" w:hanging="360"/>
+      </w:pPr>
+      <w:rPr>
+        <w:rFonts w:ascii="Symbol" w:hAnsi="Symbol" w:hint="default"/>
+      </w:rPr>
+    </w:lvl>
+    <w:lvl w:ilvl="7" w:tplc="04090003" w:tentative="1">
+      <w:start w:val="1"/>
+      <w:numFmt w:val="bullet"/>
+      <w:lvlText w:val="o"/>
+      <w:lvlJc w:val="left"/>
+      <w:pPr>
+        <w:ind w:left="5760" w:hanging="360"/>
+      </w:pPr>
+      <w:rPr>
+        <w:rFonts w:ascii="Courier New" w:hAnsi="Courier New" w:cs="Courier New" w:hint="default"/>
+      </w:rPr>
+    </w:lvl>
+    <w:lvl w:ilvl="8" w:tplc="04090005" w:tentative="1">
+      <w:start w:val="1"/>
+      <w:numFmt w:val="bullet"/>
+      <w:lvlText w:val=""/>
+      <w:lvlJc w:val="left"/>
+      <w:pPr>
+        <w:ind w:left="6480" w:hanging="360"/>
+      </w:pPr>
+      <w:rPr>
+        <w:rFonts w:ascii="Wingdings" w:hAnsi="Wingdings" w:hint="default"/>
+      </w:rPr>
+    </w:lvl>
+  </w:abstractNum>
   <w:num w:numId="1">
     <w:abstractNumId w:val="0"/>
+  </w:num>
+  <w:num w:numId="2">
+    <w:abstractNumId w:val="1"/>
   </w:num>
 </w:numbering>
 </file>

</xml_diff>

<commit_message>
DB Class work 30-Mar-2023
DB Class work 30-Mar-2023
</commit_message>
<xml_diff>
--- a/Database/Classwork/Notes.docx
+++ b/Database/Classwork/Notes.docx
@@ -2697,10 +2697,7 @@
         <w:spacing w:after="0" w:line="240" w:lineRule="auto"/>
       </w:pPr>
       <w:r>
-        <w:t xml:space="preserve">Select cust_country group by  </w:t>
-      </w:r>
-      <w:r>
-        <w:t>cust_country</w:t>
+        <w:t>Select cust_country group by  cust_country</w:t>
       </w:r>
     </w:p>
     <w:p>
@@ -2734,41 +2731,23 @@
         <w:spacing w:after="0" w:line="240" w:lineRule="auto"/>
       </w:pPr>
       <w:r>
-        <w:t xml:space="preserve">Select </w:t>
-      </w:r>
-      <w:r>
-        <w:t>min</w:t>
-      </w:r>
-      <w:r>
-        <w:t>(rollnumber) from student</w:t>
-      </w:r>
-    </w:p>
-    <w:p>
-      <w:pPr>
-        <w:spacing w:after="0" w:line="240" w:lineRule="auto"/>
-      </w:pPr>
-      <w:r>
-        <w:t xml:space="preserve">Select </w:t>
-      </w:r>
-      <w:r>
-        <w:t>max</w:t>
-      </w:r>
-      <w:r>
-        <w:t>(rollnumber) from student</w:t>
-      </w:r>
-    </w:p>
-    <w:p>
-      <w:pPr>
-        <w:spacing w:after="0" w:line="240" w:lineRule="auto"/>
-      </w:pPr>
-      <w:r>
-        <w:t xml:space="preserve">Select </w:t>
-      </w:r>
-      <w:r>
-        <w:t>avg</w:t>
-      </w:r>
-      <w:r>
-        <w:t>(rollnumber) from student</w:t>
+        <w:t>Select min(rollnumber) from student</w:t>
+      </w:r>
+    </w:p>
+    <w:p>
+      <w:pPr>
+        <w:spacing w:after="0" w:line="240" w:lineRule="auto"/>
+      </w:pPr>
+      <w:r>
+        <w:t>Select max(rollnumber) from student</w:t>
+      </w:r>
+    </w:p>
+    <w:p>
+      <w:pPr>
+        <w:spacing w:after="0" w:line="240" w:lineRule="auto"/>
+      </w:pPr>
+      <w:r>
+        <w:t>Select avg(rollnumber) from student</w:t>
       </w:r>
     </w:p>
     <w:p>
@@ -2794,25 +2773,42 @@
         <w:spacing w:after="0" w:line="240" w:lineRule="auto"/>
       </w:pPr>
       <w:r>
-        <w:t>Select name from student order by  name ASC (or desc)</w:t>
-      </w:r>
-    </w:p>
-    <w:p>
-      <w:pPr>
-        <w:spacing w:after="0" w:line="240" w:lineRule="auto"/>
-      </w:pPr>
-    </w:p>
-    <w:p>
-      <w:pPr>
-        <w:spacing w:after="0" w:line="240" w:lineRule="auto"/>
-      </w:pPr>
+        <w:t xml:space="preserve">Select name from student order </w:t>
+      </w:r>
+      <w:r>
+        <w:t>by name</w:t>
+      </w:r>
+      <w:r>
+        <w:t xml:space="preserve"> ASC (or desc)</w:t>
+      </w:r>
+    </w:p>
+    <w:p>
+      <w:pPr>
+        <w:spacing w:after="0" w:line="240" w:lineRule="auto"/>
+      </w:pPr>
+    </w:p>
+    <w:p>
+      <w:pPr>
+        <w:spacing w:after="0" w:line="240" w:lineRule="auto"/>
+      </w:pPr>
+      <w:r>
+        <w:t xml:space="preserve">Between, like, %%, _, </w:t>
+      </w:r>
+    </w:p>
+    <w:p>
+      <w:pPr>
+        <w:spacing w:after="0" w:line="240" w:lineRule="auto"/>
+      </w:pPr>
+    </w:p>
+    <w:p>
+      <w:pPr>
+        <w:spacing w:after="0" w:line="240" w:lineRule="auto"/>
+      </w:pPr>
+      <w:r>
+        <w:t>https://github.com/SanjayTamboli7/ST-SE-Tops/tree/main/Database/Assignments/Module%205</w:t>
+      </w:r>
       <w:bookmarkStart w:id="0" w:name="_GoBack"/>
       <w:bookmarkEnd w:id="0"/>
-    </w:p>
-    <w:p>
-      <w:pPr>
-        <w:spacing w:after="0" w:line="240" w:lineRule="auto"/>
-      </w:pPr>
     </w:p>
     <w:sectPr>
       <w:pgSz w:w="12240" w:h="15840"/>

</xml_diff>

<commit_message>
Class work on 1-Apr-2023
Class work on 1-Apr-2023
</commit_message>
<xml_diff>
--- a/Database/Classwork/Notes.docx
+++ b/Database/Classwork/Notes.docx
@@ -2805,10 +2805,272 @@
         <w:spacing w:after="0" w:line="240" w:lineRule="auto"/>
       </w:pPr>
       <w:r>
-        <w:t>https://github.com/SanjayTamboli7/ST-SE-Tops/tree/main/Database/Assignments/Module%205</w:t>
-      </w:r>
+        <w:t>create table student</w:t>
+      </w:r>
+    </w:p>
+    <w:p>
+      <w:pPr>
+        <w:spacing w:after="0" w:line="240" w:lineRule="auto"/>
+      </w:pPr>
+      <w:r>
+        <w:t>(</w:t>
+      </w:r>
+    </w:p>
+    <w:p>
+      <w:pPr>
+        <w:spacing w:after="0" w:line="240" w:lineRule="auto"/>
+      </w:pPr>
+      <w:r>
+        <w:t xml:space="preserve">    student varchar(30),</w:t>
+      </w:r>
+    </w:p>
+    <w:p>
+      <w:pPr>
+        <w:spacing w:after="0" w:line="240" w:lineRule="auto"/>
+      </w:pPr>
+      <w:r>
+        <w:t xml:space="preserve">    percentage int(3)</w:t>
+      </w:r>
+    </w:p>
+    <w:p>
+      <w:pPr>
+        <w:spacing w:after="0" w:line="240" w:lineRule="auto"/>
+      </w:pPr>
+      <w:r>
+        <w:t xml:space="preserve">    )</w:t>
+      </w:r>
+    </w:p>
+    <w:p>
+      <w:pPr>
+        <w:spacing w:after="0" w:line="240" w:lineRule="auto"/>
+      </w:pPr>
+    </w:p>
+    <w:p>
+      <w:pPr>
+        <w:spacing w:after="0" w:line="240" w:lineRule="auto"/>
+      </w:pPr>
+      <w:r>
+        <w:t>INSERT INTO `student`(`student`, `percentage`) VALUES ('Isha Patel','98');</w:t>
+      </w:r>
+    </w:p>
+    <w:p>
+      <w:pPr>
+        <w:spacing w:after="0" w:line="240" w:lineRule="auto"/>
+      </w:pPr>
+      <w:r>
+        <w:t>INSERT INTO `student`(`student`, `percentage`) VALUES ('Harsh Das','94');</w:t>
+      </w:r>
+    </w:p>
+    <w:p>
+      <w:pPr>
+        <w:spacing w:after="0" w:line="240" w:lineRule="auto"/>
+      </w:pPr>
+      <w:r>
+        <w:t>INSERT INTO `student`(`student`, `percentage`) VALUES ('Rachit Shah','93');</w:t>
+      </w:r>
+    </w:p>
+    <w:p>
+      <w:pPr>
+        <w:spacing w:after="0" w:line="240" w:lineRule="auto"/>
+      </w:pPr>
+      <w:r>
+        <w:t>INSERT INTO `student`(`student`, `percentage`) VALUES ('Sumedha','98');</w:t>
+      </w:r>
+    </w:p>
+    <w:p>
+      <w:pPr>
+        <w:spacing w:after="0" w:line="240" w:lineRule="auto"/>
+      </w:pPr>
+      <w:r>
+        <w:t>INSERT INTO `student`(`student`, `percentage`) VALUES ('Rahat Ali','98')</w:t>
+      </w:r>
+    </w:p>
+    <w:p>
+      <w:pPr>
+        <w:spacing w:after="0" w:line="240" w:lineRule="auto"/>
+      </w:pPr>
+    </w:p>
+    <w:p>
+      <w:pPr>
+        <w:spacing w:after="0" w:line="240" w:lineRule="auto"/>
+      </w:pPr>
+      <w:r>
+        <w:t>Create table employee</w:t>
+      </w:r>
+    </w:p>
+    <w:p>
+      <w:pPr>
+        <w:spacing w:after="0" w:line="240" w:lineRule="auto"/>
+      </w:pPr>
+      <w:r>
+        <w:t>(</w:t>
+      </w:r>
+    </w:p>
+    <w:p>
+      <w:pPr>
+        <w:spacing w:after="0" w:line="240" w:lineRule="auto"/>
+      </w:pPr>
+      <w:r>
+        <w:t xml:space="preserve">    EmployeeId int(3),</w:t>
+      </w:r>
+    </w:p>
+    <w:p>
+      <w:pPr>
+        <w:spacing w:after="0" w:line="240" w:lineRule="auto"/>
+      </w:pPr>
+      <w:r>
+        <w:t xml:space="preserve">    Name varchar(30),</w:t>
+      </w:r>
+    </w:p>
+    <w:p>
+      <w:pPr>
+        <w:spacing w:after="0" w:line="240" w:lineRule="auto"/>
+      </w:pPr>
+      <w:r>
+        <w:lastRenderedPageBreak/>
+        <w:t xml:space="preserve">    Gender Char(1),</w:t>
+      </w:r>
+    </w:p>
+    <w:p>
+      <w:pPr>
+        <w:spacing w:after="0" w:line="240" w:lineRule="auto"/>
+      </w:pPr>
+      <w:r>
+        <w:t xml:space="preserve">    Salary int(5),</w:t>
+      </w:r>
+    </w:p>
+    <w:p>
+      <w:pPr>
+        <w:spacing w:after="0" w:line="240" w:lineRule="auto"/>
+      </w:pPr>
+      <w:r>
+        <w:t xml:space="preserve">    Department varchar(20),</w:t>
+      </w:r>
+    </w:p>
+    <w:p>
+      <w:pPr>
+        <w:spacing w:after="0" w:line="240" w:lineRule="auto"/>
+      </w:pPr>
+      <w:r>
+        <w:t xml:space="preserve">    Experience varchar(20)</w:t>
+      </w:r>
+    </w:p>
+    <w:p>
+      <w:pPr>
+        <w:spacing w:after="0" w:line="240" w:lineRule="auto"/>
+      </w:pPr>
+      <w:r>
+        <w:t xml:space="preserve">    )</w:t>
+      </w:r>
+    </w:p>
+    <w:p>
+      <w:pPr>
+        <w:spacing w:after="0" w:line="240" w:lineRule="auto"/>
+      </w:pPr>
+    </w:p>
+    <w:p>
+      <w:pPr>
+        <w:spacing w:after="0" w:line="240" w:lineRule="auto"/>
+      </w:pPr>
+      <w:r>
+        <w:t xml:space="preserve">INSERT INTO `employee`(`EmployeeId`, `Name`, `Gender`, `Salary`, `Department`, `Experience`) </w:t>
+      </w:r>
+    </w:p>
+    <w:p>
+      <w:pPr>
+        <w:spacing w:after="0" w:line="240" w:lineRule="auto"/>
+      </w:pPr>
+      <w:r>
+        <w:tab/>
+        <w:t xml:space="preserve">VALUES (1, 'Rachit', 'M', 'Engineering', '6 Years' ) </w:t>
+      </w:r>
+    </w:p>
+    <w:p>
+      <w:pPr>
+        <w:spacing w:after="0" w:line="240" w:lineRule="auto"/>
+      </w:pPr>
+      <w:r>
+        <w:t xml:space="preserve">   </w:t>
+      </w:r>
+      <w:r>
+        <w:tab/>
+        <w:t xml:space="preserve">VALUES (1, 'Rachit', 'M', 'Engineering', '6 Years' ) </w:t>
+      </w:r>
+    </w:p>
+    <w:p>
+      <w:pPr>
+        <w:spacing w:after="0" w:line="240" w:lineRule="auto"/>
+      </w:pPr>
+      <w:r>
+        <w:tab/>
+        <w:t>VALUES (1, 'Rachit', 'M', 'Engineering', '6 Years' )</w:t>
+      </w:r>
+    </w:p>
+    <w:p>
+      <w:pPr>
+        <w:spacing w:after="0" w:line="240" w:lineRule="auto"/>
+      </w:pPr>
       <w:bookmarkStart w:id="0" w:name="_GoBack"/>
       <w:bookmarkEnd w:id="0"/>
+    </w:p>
+    <w:p>
+      <w:pPr>
+        <w:spacing w:after="0" w:line="240" w:lineRule="auto"/>
+      </w:pPr>
+      <w:r>
+        <w:t>Alter table employee add PRIMARY KEY (EmployeeId), change EmployeeId EmployeeId int AUTO_INCREMENT</w:t>
+      </w:r>
+    </w:p>
+    <w:p>
+      <w:pPr>
+        <w:spacing w:after="0" w:line="240" w:lineRule="auto"/>
+      </w:pPr>
+    </w:p>
+    <w:p>
+      <w:pPr>
+        <w:spacing w:after="0" w:line="240" w:lineRule="auto"/>
+      </w:pPr>
+      <w:r>
+        <w:t xml:space="preserve">Select Department, sum(salary) </w:t>
+      </w:r>
+      <w:r>
+        <w:t xml:space="preserve"> as </w:t>
+      </w:r>
+      <w:r>
+        <w:t xml:space="preserve"> </w:t>
+      </w:r>
+      <w:r>
+        <w:t>Salary</w:t>
+      </w:r>
+      <w:r>
+        <w:t xml:space="preserve"> group by Department</w:t>
+      </w:r>
+    </w:p>
+    <w:p>
+      <w:pPr>
+        <w:spacing w:after="0" w:line="240" w:lineRule="auto"/>
+      </w:pPr>
+    </w:p>
+    <w:p>
+      <w:pPr>
+        <w:spacing w:after="0" w:line="240" w:lineRule="auto"/>
+      </w:pPr>
+      <w:r>
+        <w:t>Select Department, sum(salary)  as  Salary group by Department having Salary &gt; 50000</w:t>
+      </w:r>
+    </w:p>
+    <w:p>
+      <w:pPr>
+        <w:spacing w:after="0" w:line="240" w:lineRule="auto"/>
+      </w:pPr>
+    </w:p>
+    <w:p>
+      <w:pPr>
+        <w:spacing w:after="0" w:line="240" w:lineRule="auto"/>
+      </w:pPr>
+      <w:r>
+        <w:t>https://github.com/SanjayTamboli7/ST-SE-Tops/tree/main/Database/Assignments/Module%205</w:t>
+      </w:r>
     </w:p>
     <w:sectPr>
       <w:pgSz w:w="12240" w:h="15840"/>

</xml_diff>